<commit_message>
[LP] Add encoding to file
</commit_message>
<xml_diff>
--- a/Java z cli.docx
+++ b/Java z cli.docx
@@ -1,6 +1,6 @@
 
 <file path=word/document.xml><?xml version="1.0" encoding="utf-8"?>
-<w:document xmlns:wpc="http://schemas.microsoft.com/office/word/2010/wordprocessingCanvas" xmlns:cx="http://schemas.microsoft.com/office/drawing/2014/chartex" xmlns:mc="http://schemas.openxmlformats.org/markup-compatibility/2006" xmlns:o="urn:schemas-microsoft-com:office:office" xmlns:r="http://schemas.openxmlformats.org/officeDocument/2006/relationships" xmlns:m="http://schemas.openxmlformats.org/officeDocument/2006/math" xmlns:v="urn:schemas-microsoft-com:vml" xmlns:wp14="http://schemas.microsoft.com/office/word/2010/wordprocessingDrawing" xmlns:wp="http://schemas.openxmlformats.org/drawingml/2006/wordprocessingDrawing" xmlns:w10="urn:schemas-microsoft-com:office:word" xmlns:w="http://schemas.openxmlformats.org/wordprocessingml/2006/main" xmlns:w14="http://schemas.microsoft.com/office/word/2010/wordml" xmlns:w15="http://schemas.microsoft.com/office/word/2012/wordml" xmlns:w16se="http://schemas.microsoft.com/office/word/2015/wordml/symex" xmlns:wpg="http://schemas.microsoft.com/office/word/2010/wordprocessingGroup" xmlns:wpi="http://schemas.microsoft.com/office/word/2010/wordprocessingInk" xmlns:wne="http://schemas.microsoft.com/office/word/2006/wordml" xmlns:wps="http://schemas.microsoft.com/office/word/2010/wordprocessingShape" mc:Ignorable="w14 w15 w16se wp14">
+<w:document xmlns:wpc="http://schemas.microsoft.com/office/word/2010/wordprocessingCanvas" xmlns:cx="http://schemas.microsoft.com/office/drawing/2014/chartex" xmlns:cx1="http://schemas.microsoft.com/office/drawing/2015/9/8/chartex" xmlns:cx2="http://schemas.microsoft.com/office/drawing/2015/10/21/chartex" xmlns:cx3="http://schemas.microsoft.com/office/drawing/2016/5/9/chartex" xmlns:cx4="http://schemas.microsoft.com/office/drawing/2016/5/10/chartex" xmlns:cx5="http://schemas.microsoft.com/office/drawing/2016/5/11/chartex" xmlns:cx6="http://schemas.microsoft.com/office/drawing/2016/5/12/chartex" xmlns:cx7="http://schemas.microsoft.com/office/drawing/2016/5/13/chartex" xmlns:cx8="http://schemas.microsoft.com/office/drawing/2016/5/14/chartex" xmlns:mc="http://schemas.openxmlformats.org/markup-compatibility/2006" xmlns:aink="http://schemas.microsoft.com/office/drawing/2016/ink" xmlns:am3d="http://schemas.microsoft.com/office/drawing/2017/model3d" xmlns:o="urn:schemas-microsoft-com:office:office" xmlns:r="http://schemas.openxmlformats.org/officeDocument/2006/relationships" xmlns:m="http://schemas.openxmlformats.org/officeDocument/2006/math" xmlns:v="urn:schemas-microsoft-com:vml" xmlns:wp14="http://schemas.microsoft.com/office/word/2010/wordprocessingDrawing" xmlns:wp="http://schemas.openxmlformats.org/drawingml/2006/wordprocessingDrawing" xmlns:w10="urn:schemas-microsoft-com:office:word" xmlns:w="http://schemas.openxmlformats.org/wordprocessingml/2006/main" xmlns:w14="http://schemas.microsoft.com/office/word/2010/wordml" xmlns:w15="http://schemas.microsoft.com/office/word/2012/wordml" xmlns:w16cex="http://schemas.microsoft.com/office/word/2018/wordml/cex" xmlns:w16cid="http://schemas.microsoft.com/office/word/2016/wordml/cid" xmlns:w16="http://schemas.microsoft.com/office/word/2018/wordml" xmlns:w16sdtdh="http://schemas.microsoft.com/office/word/2020/wordml/sdtdatahash" xmlns:w16se="http://schemas.microsoft.com/office/word/2015/wordml/symex" xmlns:wpg="http://schemas.microsoft.com/office/word/2010/wordprocessingGroup" xmlns:wpi="http://schemas.microsoft.com/office/word/2010/wordprocessingInk" xmlns:wne="http://schemas.microsoft.com/office/word/2006/wordml" xmlns:wps="http://schemas.microsoft.com/office/word/2010/wordprocessingShape" mc:Ignorable="w14 w15 w16se w16cid w16 w16cex w16sdtdh wp14">
   <w:body>
     <w:p>
       <w:pPr>
@@ -29,22 +29,18 @@
         </w:numPr>
       </w:pPr>
       <w:proofErr w:type="spellStart"/>
-      <w:proofErr w:type="gramStart"/>
       <w:r>
         <w:t>java</w:t>
       </w:r>
       <w:proofErr w:type="spellEnd"/>
-      <w:proofErr w:type="gramEnd"/>
       <w:r>
         <w:t xml:space="preserve"> –</w:t>
       </w:r>
       <w:proofErr w:type="spellStart"/>
-      <w:proofErr w:type="gramStart"/>
       <w:r>
         <w:t>version</w:t>
       </w:r>
       <w:proofErr w:type="spellEnd"/>
-      <w:proofErr w:type="gramEnd"/>
     </w:p>
     <w:p>
       <w:pPr>
@@ -142,20 +138,13 @@
         </w:numPr>
       </w:pPr>
       <w:proofErr w:type="spellStart"/>
-      <w:proofErr w:type="gramStart"/>
       <w:r>
         <w:t>java</w:t>
       </w:r>
       <w:proofErr w:type="spellEnd"/>
-      <w:proofErr w:type="gramEnd"/>
-      <w:r>
-        <w:t xml:space="preserve"> –</w:t>
-      </w:r>
-      <w:proofErr w:type="gramStart"/>
-      <w:r>
-        <w:t>jar</w:t>
-      </w:r>
-      <w:proofErr w:type="gramEnd"/>
+      <w:r>
+        <w:t xml:space="preserve"> –jar</w:t>
+      </w:r>
       <w:r>
         <w:t xml:space="preserve"> &lt;JAR FILE&gt;</w:t>
       </w:r>
@@ -168,12 +157,10 @@
         <w:pStyle w:val="Nadpis2"/>
       </w:pPr>
       <w:proofErr w:type="spellStart"/>
-      <w:proofErr w:type="gramStart"/>
       <w:r>
         <w:t>java</w:t>
       </w:r>
       <w:proofErr w:type="spellEnd"/>
-      <w:proofErr w:type="gramEnd"/>
       <w:r>
         <w:t xml:space="preserve"> </w:t>
       </w:r>
@@ -181,12 +168,10 @@
         <w:t>–</w:t>
       </w:r>
       <w:proofErr w:type="spellStart"/>
-      <w:proofErr w:type="gramStart"/>
       <w:r>
         <w:t>version</w:t>
       </w:r>
       <w:proofErr w:type="spellEnd"/>
-      <w:proofErr w:type="gramEnd"/>
     </w:p>
     <w:p>
       <w:pPr>
@@ -443,21 +428,7 @@
         <w:rPr>
           <w:b/>
         </w:rPr>
-        <w:t>\</w:t>
-      </w:r>
-      <w:proofErr w:type="spellStart"/>
-      <w:r>
-        <w:rPr>
-          <w:b/>
-        </w:rPr>
-        <w:t>Oracle</w:t>
-      </w:r>
-      <w:proofErr w:type="spellEnd"/>
-      <w:r>
-        <w:rPr>
-          <w:b/>
-        </w:rPr>
-        <w:t>\Java\</w:t>
+        <w:t>\Oracle\Java\</w:t>
       </w:r>
       <w:proofErr w:type="spellStart"/>
       <w:r>
@@ -522,18 +493,13 @@
         <w:pStyle w:val="Bezmezer"/>
       </w:pPr>
       <w:r>
-        <w:t xml:space="preserve">Příkaz, který </w:t>
-      </w:r>
-      <w:proofErr w:type="gramStart"/>
-      <w:r>
-        <w:t>zkompiluje .</w:t>
+        <w:t>Příkaz, který zkompiluje .</w:t>
       </w:r>
       <w:proofErr w:type="spellStart"/>
       <w:r>
         <w:t>java</w:t>
       </w:r>
       <w:proofErr w:type="spellEnd"/>
-      <w:proofErr w:type="gramEnd"/>
       <w:r>
         <w:t xml:space="preserve"> soubor do </w:t>
       </w:r>
@@ -638,31 +604,21 @@
         <w:pStyle w:val="Bezmezer"/>
       </w:pPr>
       <w:r>
-        <w:t xml:space="preserve">Tento příkaz </w:t>
-      </w:r>
-      <w:proofErr w:type="gramStart"/>
-      <w:r>
-        <w:t>spouští .</w:t>
+        <w:t>Tento příkaz spouští .</w:t>
       </w:r>
       <w:proofErr w:type="spellStart"/>
       <w:r>
         <w:t>class</w:t>
       </w:r>
       <w:proofErr w:type="spellEnd"/>
-      <w:proofErr w:type="gramEnd"/>
-      <w:r>
-        <w:t xml:space="preserve"> soubory. Není třeba psát příponu. Pokud máte k </w:t>
-      </w:r>
-      <w:proofErr w:type="gramStart"/>
-      <w:r>
-        <w:t>dispozici .</w:t>
+      <w:r>
+        <w:t xml:space="preserve"> soubory. Není třeba psát příponu. Pokud máte k dispozici .</w:t>
       </w:r>
       <w:proofErr w:type="spellStart"/>
       <w:r>
         <w:t>class</w:t>
       </w:r>
       <w:proofErr w:type="spellEnd"/>
-      <w:proofErr w:type="gramEnd"/>
       <w:r>
         <w:t xml:space="preserve"> soubor, ve kterém je zkompilovaná </w:t>
       </w:r>
@@ -952,27 +908,92 @@
         <w:pStyle w:val="Nadpis2"/>
       </w:pPr>
       <w:proofErr w:type="spellStart"/>
+      <w:r>
+        <w:t>java</w:t>
+      </w:r>
+      <w:proofErr w:type="spellEnd"/>
+      <w:r>
+        <w:t xml:space="preserve"> –jar</w:t>
+      </w:r>
+    </w:p>
+    <w:p>
+      <w:pPr>
+        <w:pStyle w:val="Bezmezer"/>
+      </w:pPr>
+      <w:r>
+        <w:t>Příkaz pro spuštění jar souboru.</w:t>
+      </w:r>
+    </w:p>
+    <w:p>
+      <w:pPr>
+        <w:pStyle w:val="Nadpis1"/>
+      </w:pPr>
+      <w:r>
+        <w:t xml:space="preserve">Kompilace/build </w:t>
+      </w:r>
+      <w:r>
+        <w:t>s kódováním</w:t>
+      </w:r>
+    </w:p>
+    <w:p>
+      <w:pPr>
+        <w:pStyle w:val="Bezmezer"/>
+      </w:pPr>
+      <w:r>
+        <w:t xml:space="preserve">Pro případ, že kompilujete aplikaci, kde je potřeba kódování, tak použijete </w:t>
+      </w:r>
       <w:proofErr w:type="gramStart"/>
       <w:r>
-        <w:t>java</w:t>
+        <w:t>přepínač -</w:t>
+      </w:r>
+      <w:proofErr w:type="spellStart"/>
+      <w:r>
+        <w:t>encoding</w:t>
       </w:r>
       <w:proofErr w:type="spellEnd"/>
       <w:proofErr w:type="gramEnd"/>
-      <w:r>
-        <w:t xml:space="preserve"> –</w:t>
-      </w:r>
+    </w:p>
+    <w:p>
+      <w:pPr>
+        <w:pStyle w:val="Bezmezer"/>
+        <w:rPr>
+          <w:b/>
+          <w:bCs/>
+        </w:rPr>
+      </w:pPr>
+      <w:proofErr w:type="spellStart"/>
       <w:proofErr w:type="gramStart"/>
       <w:r>
-        <w:t>jar</w:t>
-      </w:r>
+        <w:rPr>
+          <w:b/>
+          <w:bCs/>
+        </w:rPr>
+        <w:t>javac</w:t>
+      </w:r>
+      <w:proofErr w:type="spellEnd"/>
+      <w:r>
+        <w:rPr>
+          <w:b/>
+          <w:bCs/>
+        </w:rPr>
+        <w:t xml:space="preserve"> -</w:t>
+      </w:r>
+      <w:proofErr w:type="spellStart"/>
+      <w:r>
+        <w:rPr>
+          <w:b/>
+          <w:bCs/>
+        </w:rPr>
+        <w:t>encoding</w:t>
+      </w:r>
+      <w:proofErr w:type="spellEnd"/>
       <w:proofErr w:type="gramEnd"/>
-    </w:p>
-    <w:p>
-      <w:pPr>
-        <w:pStyle w:val="Bezmezer"/>
-      </w:pPr>
-      <w:r>
-        <w:t>Příkaz pro spuštění jar souboru.</w:t>
+      <w:r>
+        <w:rPr>
+          <w:b/>
+          <w:bCs/>
+        </w:rPr>
+        <w:t xml:space="preserve"> “UTF-8“ SOUBOR.jar</w:t>
       </w:r>
     </w:p>
     <w:p>
@@ -1039,18 +1060,13 @@
       </w:r>
       <w:proofErr w:type="spellEnd"/>
       <w:r>
-        <w:t>“ vytvořte nějaký soubor s </w:t>
-      </w:r>
-      <w:proofErr w:type="gramStart"/>
-      <w:r>
-        <w:t>příponou .</w:t>
+        <w:t>“ vytvořte nějaký soubor s příponou .</w:t>
       </w:r>
       <w:proofErr w:type="spellStart"/>
       <w:r>
         <w:t>java</w:t>
       </w:r>
       <w:proofErr w:type="spellEnd"/>
-      <w:proofErr w:type="gramEnd"/>
     </w:p>
     <w:p>
       <w:pPr>
@@ -1199,16 +1215,6 @@
         <w:t xml:space="preserve"> </w:t>
       </w:r>
       <w:proofErr w:type="spellStart"/>
-      <w:r>
-        <w:rPr>
-          <w:rFonts w:ascii="Lucida Console" w:hAnsi="Lucida Console" w:cs="Lucida Console"/>
-          <w:i/>
-          <w:sz w:val="18"/>
-          <w:szCs w:val="18"/>
-          <w:highlight w:val="yellow"/>
-        </w:rPr>
-        <w:t>javax.</w:t>
-      </w:r>
       <w:proofErr w:type="gramStart"/>
       <w:r>
         <w:rPr>
@@ -1218,9 +1224,10 @@
           <w:szCs w:val="18"/>
           <w:highlight w:val="yellow"/>
         </w:rPr>
-        <w:t>swing</w:t>
-      </w:r>
-      <w:proofErr w:type="spellEnd"/>
+        <w:t>javax.swing</w:t>
+      </w:r>
+      <w:proofErr w:type="spellEnd"/>
+      <w:proofErr w:type="gramEnd"/>
       <w:r>
         <w:rPr>
           <w:rFonts w:ascii="Lucida Console" w:hAnsi="Lucida Console" w:cs="Lucida Console"/>
@@ -1231,7 +1238,6 @@
         </w:rPr>
         <w:t>.*;</w:t>
       </w:r>
-      <w:proofErr w:type="gramEnd"/>
     </w:p>
     <w:p>
       <w:pPr>
@@ -1423,6 +1429,7 @@
         <w:t>(</w:t>
       </w:r>
       <w:proofErr w:type="spellStart"/>
+      <w:proofErr w:type="gramEnd"/>
       <w:r>
         <w:rPr>
           <w:rFonts w:ascii="Lucida Console" w:hAnsi="Lucida Console" w:cs="Lucida Console"/>
@@ -1434,7 +1441,6 @@
         <w:t>String</w:t>
       </w:r>
       <w:proofErr w:type="spellEnd"/>
-      <w:proofErr w:type="gramEnd"/>
       <w:r>
         <w:rPr>
           <w:rFonts w:ascii="Lucida Console" w:hAnsi="Lucida Console" w:cs="Lucida Console"/>
@@ -1962,6 +1968,7 @@
         </w:rPr>
       </w:pPr>
       <w:proofErr w:type="spellStart"/>
+      <w:proofErr w:type="gramStart"/>
       <w:r>
         <w:rPr>
           <w:i/>
@@ -1975,7 +1982,38 @@
           <w:i/>
           <w:highlight w:val="yellow"/>
         </w:rPr>
-        <w:t xml:space="preserve"> Soubor.java</w:t>
+        <w:t xml:space="preserve"> </w:t>
+      </w:r>
+      <w:r>
+        <w:rPr>
+          <w:i/>
+          <w:highlight w:val="yellow"/>
+        </w:rPr>
+        <w:t>-</w:t>
+      </w:r>
+      <w:proofErr w:type="spellStart"/>
+      <w:r>
+        <w:rPr>
+          <w:i/>
+          <w:highlight w:val="yellow"/>
+        </w:rPr>
+        <w:t>encoding</w:t>
+      </w:r>
+      <w:proofErr w:type="spellEnd"/>
+      <w:proofErr w:type="gramEnd"/>
+      <w:r>
+        <w:rPr>
+          <w:i/>
+          <w:highlight w:val="yellow"/>
+        </w:rPr>
+        <w:t xml:space="preserve"> “UTF-8“ </w:t>
+      </w:r>
+      <w:r>
+        <w:rPr>
+          <w:i/>
+          <w:highlight w:val="yellow"/>
+        </w:rPr>
+        <w:t>Soubor.java</w:t>
       </w:r>
     </w:p>
     <w:p>
@@ -2270,7 +2308,6 @@
         </w:rPr>
       </w:pPr>
       <w:proofErr w:type="spellStart"/>
-      <w:proofErr w:type="gramStart"/>
       <w:r>
         <w:rPr>
           <w:i/>
@@ -2286,29 +2323,12 @@
         <w:t>ava</w:t>
       </w:r>
       <w:proofErr w:type="spellEnd"/>
-      <w:proofErr w:type="gramEnd"/>
-      <w:r>
-        <w:rPr>
-          <w:i/>
-          <w:highlight w:val="yellow"/>
-        </w:rPr>
-        <w:t xml:space="preserve"> –</w:t>
-      </w:r>
-      <w:proofErr w:type="gramStart"/>
-      <w:r>
-        <w:rPr>
-          <w:i/>
-          <w:highlight w:val="yellow"/>
-        </w:rPr>
-        <w:t>jar</w:t>
-      </w:r>
-      <w:proofErr w:type="gramEnd"/>
-      <w:r>
-        <w:rPr>
-          <w:i/>
-          <w:highlight w:val="yellow"/>
-        </w:rPr>
-        <w:t xml:space="preserve"> Testovaci</w:t>
+      <w:r>
+        <w:rPr>
+          <w:i/>
+          <w:highlight w:val="yellow"/>
+        </w:rPr>
+        <w:t xml:space="preserve"> –jar Testovaci</w:t>
       </w:r>
       <w:r>
         <w:rPr>
@@ -2388,8 +2408,6 @@
       <w:r>
         <w:sym w:font="Wingdings" w:char="F04A"/>
       </w:r>
-      <w:bookmarkStart w:id="0" w:name="_GoBack"/>
-      <w:bookmarkEnd w:id="0"/>
     </w:p>
     <w:sectPr>
       <w:pgSz w:w="11906" w:h="16838"/>
@@ -2402,7 +2420,7 @@
 </file>
 
 <file path=word/numbering.xml><?xml version="1.0" encoding="utf-8"?>
-<w:numbering xmlns:wpc="http://schemas.microsoft.com/office/word/2010/wordprocessingCanvas" xmlns:cx="http://schemas.microsoft.com/office/drawing/2014/chartex" xmlns:mc="http://schemas.openxmlformats.org/markup-compatibility/2006" xmlns:o="urn:schemas-microsoft-com:office:office" xmlns:r="http://schemas.openxmlformats.org/officeDocument/2006/relationships" xmlns:m="http://schemas.openxmlformats.org/officeDocument/2006/math" xmlns:v="urn:schemas-microsoft-com:vml" xmlns:wp14="http://schemas.microsoft.com/office/word/2010/wordprocessingDrawing" xmlns:wp="http://schemas.openxmlformats.org/drawingml/2006/wordprocessingDrawing" xmlns:w10="urn:schemas-microsoft-com:office:word" xmlns:w="http://schemas.openxmlformats.org/wordprocessingml/2006/main" xmlns:w14="http://schemas.microsoft.com/office/word/2010/wordml" xmlns:w15="http://schemas.microsoft.com/office/word/2012/wordml" xmlns:w16se="http://schemas.microsoft.com/office/word/2015/wordml/symex" xmlns:wpg="http://schemas.microsoft.com/office/word/2010/wordprocessingGroup" xmlns:wpi="http://schemas.microsoft.com/office/word/2010/wordprocessingInk" xmlns:wne="http://schemas.microsoft.com/office/word/2006/wordml" xmlns:wps="http://schemas.microsoft.com/office/word/2010/wordprocessingShape" mc:Ignorable="w14 w15 w16se wp14">
+<w:numbering xmlns:wpc="http://schemas.microsoft.com/office/word/2010/wordprocessingCanvas" xmlns:cx="http://schemas.microsoft.com/office/drawing/2014/chartex" xmlns:cx1="http://schemas.microsoft.com/office/drawing/2015/9/8/chartex" xmlns:cx2="http://schemas.microsoft.com/office/drawing/2015/10/21/chartex" xmlns:cx3="http://schemas.microsoft.com/office/drawing/2016/5/9/chartex" xmlns:cx4="http://schemas.microsoft.com/office/drawing/2016/5/10/chartex" xmlns:cx5="http://schemas.microsoft.com/office/drawing/2016/5/11/chartex" xmlns:cx6="http://schemas.microsoft.com/office/drawing/2016/5/12/chartex" xmlns:cx7="http://schemas.microsoft.com/office/drawing/2016/5/13/chartex" xmlns:cx8="http://schemas.microsoft.com/office/drawing/2016/5/14/chartex" xmlns:mc="http://schemas.openxmlformats.org/markup-compatibility/2006" xmlns:aink="http://schemas.microsoft.com/office/drawing/2016/ink" xmlns:am3d="http://schemas.microsoft.com/office/drawing/2017/model3d" xmlns:o="urn:schemas-microsoft-com:office:office" xmlns:r="http://schemas.openxmlformats.org/officeDocument/2006/relationships" xmlns:m="http://schemas.openxmlformats.org/officeDocument/2006/math" xmlns:v="urn:schemas-microsoft-com:vml" xmlns:wp14="http://schemas.microsoft.com/office/word/2010/wordprocessingDrawing" xmlns:wp="http://schemas.openxmlformats.org/drawingml/2006/wordprocessingDrawing" xmlns:w10="urn:schemas-microsoft-com:office:word" xmlns:w="http://schemas.openxmlformats.org/wordprocessingml/2006/main" xmlns:w14="http://schemas.microsoft.com/office/word/2010/wordml" xmlns:w15="http://schemas.microsoft.com/office/word/2012/wordml" xmlns:w16cex="http://schemas.microsoft.com/office/word/2018/wordml/cex" xmlns:w16cid="http://schemas.microsoft.com/office/word/2016/wordml/cid" xmlns:w16="http://schemas.microsoft.com/office/word/2018/wordml" xmlns:w16sdtdh="http://schemas.microsoft.com/office/word/2020/wordml/sdtdatahash" xmlns:w16se="http://schemas.microsoft.com/office/word/2015/wordml/symex" xmlns:wpg="http://schemas.microsoft.com/office/word/2010/wordprocessingGroup" xmlns:wpi="http://schemas.microsoft.com/office/word/2010/wordprocessingInk" xmlns:wne="http://schemas.microsoft.com/office/word/2006/wordml" xmlns:wps="http://schemas.microsoft.com/office/word/2010/wordprocessingShape" mc:Ignorable="w14 w15 w16se w16cid w16 w16cex w16sdtdh wp14">
   <w:abstractNum w:abstractNumId="0" w15:restartNumberingAfterBreak="0">
     <w:nsid w:val="08A95B49"/>
     <w:multiLevelType w:val="hybridMultilevel"/>
@@ -3048,7 +3066,7 @@
 </file>
 
 <file path=word/styles.xml><?xml version="1.0" encoding="utf-8"?>
-<w:styles xmlns:mc="http://schemas.openxmlformats.org/markup-compatibility/2006" xmlns:r="http://schemas.openxmlformats.org/officeDocument/2006/relationships" xmlns:w="http://schemas.openxmlformats.org/wordprocessingml/2006/main" xmlns:w14="http://schemas.microsoft.com/office/word/2010/wordml" xmlns:w15="http://schemas.microsoft.com/office/word/2012/wordml" xmlns:w16se="http://schemas.microsoft.com/office/word/2015/wordml/symex" mc:Ignorable="w14 w15 w16se">
+<w:styles xmlns:mc="http://schemas.openxmlformats.org/markup-compatibility/2006" xmlns:r="http://schemas.openxmlformats.org/officeDocument/2006/relationships" xmlns:w="http://schemas.openxmlformats.org/wordprocessingml/2006/main" xmlns:w14="http://schemas.microsoft.com/office/word/2010/wordml" xmlns:w15="http://schemas.microsoft.com/office/word/2012/wordml" xmlns:w16cex="http://schemas.microsoft.com/office/word/2018/wordml/cex" xmlns:w16cid="http://schemas.microsoft.com/office/word/2016/wordml/cid" xmlns:w16="http://schemas.microsoft.com/office/word/2018/wordml" xmlns:w16sdtdh="http://schemas.microsoft.com/office/word/2020/wordml/sdtdatahash" xmlns:w16se="http://schemas.microsoft.com/office/word/2015/wordml/symex" mc:Ignorable="w14 w15 w16se w16cid w16 w16cex w16sdtdh">
   <w:docDefaults>
     <w:rPrDefault>
       <w:rPr>
@@ -3064,7 +3082,7 @@
       </w:pPr>
     </w:pPrDefault>
   </w:docDefaults>
-  <w:latentStyles w:defLockedState="0" w:defUIPriority="99" w:defSemiHidden="0" w:defUnhideWhenUsed="0" w:defQFormat="0" w:count="371">
+  <w:latentStyles w:defLockedState="0" w:defUIPriority="99" w:defSemiHidden="0" w:defUnhideWhenUsed="0" w:defQFormat="0" w:count="376">
     <w:lsdException w:name="Normal" w:uiPriority="0" w:qFormat="1"/>
     <w:lsdException w:name="heading 1" w:uiPriority="9" w:qFormat="1"/>
     <w:lsdException w:name="heading 2" w:semiHidden="1" w:uiPriority="9" w:unhideWhenUsed="1" w:qFormat="1"/>
@@ -3170,7 +3188,6 @@
     <w:lsdException w:name="HTML Sample" w:semiHidden="1" w:unhideWhenUsed="1"/>
     <w:lsdException w:name="HTML Typewriter" w:semiHidden="1" w:unhideWhenUsed="1"/>
     <w:lsdException w:name="HTML Variable" w:semiHidden="1" w:unhideWhenUsed="1"/>
-    <w:lsdException w:name="Normal Table" w:semiHidden="1" w:unhideWhenUsed="1"/>
     <w:lsdException w:name="annotation subject" w:semiHidden="1" w:unhideWhenUsed="1"/>
     <w:lsdException w:name="No List" w:semiHidden="1" w:unhideWhenUsed="1"/>
     <w:lsdException w:name="Outline List 1" w:semiHidden="1" w:unhideWhenUsed="1"/>
@@ -3213,11 +3230,8 @@
     <w:lsdException w:name="Table Contemporary" w:semiHidden="1" w:unhideWhenUsed="1"/>
     <w:lsdException w:name="Table Elegant" w:semiHidden="1" w:unhideWhenUsed="1"/>
     <w:lsdException w:name="Table Professional" w:semiHidden="1" w:unhideWhenUsed="1"/>
-    <w:lsdException w:name="Table Subtle 1" w:semiHidden="1" w:unhideWhenUsed="1"/>
     <w:lsdException w:name="Table Subtle 2" w:semiHidden="1" w:unhideWhenUsed="1"/>
     <w:lsdException w:name="Table Web 1" w:semiHidden="1" w:unhideWhenUsed="1"/>
-    <w:lsdException w:name="Table Web 2" w:semiHidden="1" w:unhideWhenUsed="1"/>
-    <w:lsdException w:name="Table Web 3" w:semiHidden="1" w:unhideWhenUsed="1"/>
     <w:lsdException w:name="Balloon Text" w:semiHidden="1" w:unhideWhenUsed="1"/>
     <w:lsdException w:name="Table Grid" w:uiPriority="39"/>
     <w:lsdException w:name="Table Theme" w:semiHidden="1" w:unhideWhenUsed="1"/>
@@ -3436,6 +3450,11 @@
     <w:lsdException w:name="List Table 5 Dark Accent 6" w:uiPriority="50"/>
     <w:lsdException w:name="List Table 6 Colorful Accent 6" w:uiPriority="51"/>
     <w:lsdException w:name="List Table 7 Colorful Accent 6" w:uiPriority="52"/>
+    <w:lsdException w:name="Mention" w:semiHidden="1" w:unhideWhenUsed="1"/>
+    <w:lsdException w:name="Smart Hyperlink" w:semiHidden="1" w:unhideWhenUsed="1"/>
+    <w:lsdException w:name="Hashtag" w:semiHidden="1" w:unhideWhenUsed="1"/>
+    <w:lsdException w:name="Unresolved Mention" w:semiHidden="1" w:unhideWhenUsed="1"/>
+    <w:lsdException w:name="Smart Link" w:semiHidden="1" w:unhideWhenUsed="1"/>
   </w:latentStyles>
   <w:style w:type="paragraph" w:default="1" w:styleId="Normln">
     <w:name w:val="Normal"/>

</xml_diff>